<commit_message>
augmentation de l'image dans le CV
</commit_message>
<xml_diff>
--- a/CV de développeur web.docx
+++ b/CV de développeur web.docx
@@ -20,6 +20,8 @@
         </w:rPr>
         <w:t>CURRICULUM VITÆ</w:t>
       </w:r>
+      <w:bookmarkStart w:id="0" w:name="_GoBack"/>
+      <w:bookmarkEnd w:id="0"/>
     </w:p>
     <w:p>
       <w:pPr>
@@ -29,6 +31,187 @@
           <w:sz w:val="24"/>
         </w:rPr>
       </w:pPr>
+      <w:r>
+        <w:rPr>
+          <w:rFonts w:ascii="Times New Roman" w:eastAsia="Times New Roman" w:hAnsi="Times New Roman" w:cs="Times New Roman"/>
+          <w:b/>
+          <w:bCs/>
+          <w:noProof/>
+          <w:sz w:val="27"/>
+          <w:szCs w:val="27"/>
+          <w:lang w:eastAsia="fr-FR"/>
+        </w:rPr>
+        <mc:AlternateContent>
+          <mc:Choice Requires="wps">
+            <w:drawing>
+              <wp:anchor distT="0" distB="0" distL="114300" distR="114300" simplePos="0" relativeHeight="251659264" behindDoc="0" locked="0" layoutInCell="1" allowOverlap="1">
+                <wp:simplePos x="0" y="0"/>
+                <wp:positionH relativeFrom="column">
+                  <wp:posOffset>4371172</wp:posOffset>
+                </wp:positionH>
+                <wp:positionV relativeFrom="paragraph">
+                  <wp:posOffset>265872</wp:posOffset>
+                </wp:positionV>
+                <wp:extent cx="1683489" cy="2008208"/>
+                <wp:effectExtent l="0" t="0" r="0" b="0"/>
+                <wp:wrapNone/>
+                <wp:docPr id="1" name="Zone de texte 1"/>
+                <wp:cNvGraphicFramePr/>
+                <a:graphic xmlns:a="http://schemas.openxmlformats.org/drawingml/2006/main">
+                  <a:graphicData uri="http://schemas.microsoft.com/office/word/2010/wordprocessingShape">
+                    <wps:wsp>
+                      <wps:cNvSpPr txBox="1"/>
+                      <wps:spPr>
+                        <a:xfrm>
+                          <a:off x="0" y="0"/>
+                          <a:ext cx="1683489" cy="2008208"/>
+                        </a:xfrm>
+                        <a:prstGeom prst="rect">
+                          <a:avLst/>
+                        </a:prstGeom>
+                        <a:solidFill>
+                          <a:schemeClr val="lt1"/>
+                        </a:solidFill>
+                        <a:ln w="6350">
+                          <a:noFill/>
+                        </a:ln>
+                      </wps:spPr>
+                      <wps:txbx>
+                        <w:txbxContent>
+                          <w:p>
+                            <w:r>
+                              <w:rPr>
+                                <w:noProof/>
+                                <w:lang w:eastAsia="fr-FR"/>
+                              </w:rPr>
+                              <w:drawing>
+                                <wp:inline distT="0" distB="0" distL="0" distR="0">
+                                  <wp:extent cx="1358562" cy="1732255"/>
+                                  <wp:effectExtent l="0" t="0" r="0" b="1905"/>
+                                  <wp:docPr id="2" name="Image 2"/>
+                                  <wp:cNvGraphicFramePr>
+                                    <a:graphicFrameLocks xmlns:a="http://schemas.openxmlformats.org/drawingml/2006/main" noChangeAspect="1"/>
+                                  </wp:cNvGraphicFramePr>
+                                  <a:graphic xmlns:a="http://schemas.openxmlformats.org/drawingml/2006/main">
+                                    <a:graphicData uri="http://schemas.openxmlformats.org/drawingml/2006/picture">
+                                      <pic:pic xmlns:pic="http://schemas.openxmlformats.org/drawingml/2006/picture">
+                                        <pic:nvPicPr>
+                                          <pic:cNvPr id="2" name="développeur chrispin.png"/>
+                                          <pic:cNvPicPr/>
+                                        </pic:nvPicPr>
+                                        <pic:blipFill>
+                                          <a:blip r:embed="rId5">
+                                            <a:extLst>
+                                              <a:ext uri="{28A0092B-C50C-407E-A947-70E740481C1C}">
+                                                <a14:useLocalDpi xmlns:a14="http://schemas.microsoft.com/office/drawing/2010/main" val="0"/>
+                                              </a:ext>
+                                            </a:extLst>
+                                          </a:blip>
+                                          <a:stretch>
+                                            <a:fillRect/>
+                                          </a:stretch>
+                                        </pic:blipFill>
+                                        <pic:spPr>
+                                          <a:xfrm>
+                                            <a:off x="0" y="0"/>
+                                            <a:ext cx="1375277" cy="1753568"/>
+                                          </a:xfrm>
+                                          <a:prstGeom prst="rect">
+                                            <a:avLst/>
+                                          </a:prstGeom>
+                                        </pic:spPr>
+                                      </pic:pic>
+                                    </a:graphicData>
+                                  </a:graphic>
+                                </wp:inline>
+                              </w:drawing>
+                            </w:r>
+                          </w:p>
+                        </w:txbxContent>
+                      </wps:txbx>
+                      <wps:bodyPr rot="0" spcFirstLastPara="0" vertOverflow="overflow" horzOverflow="overflow" vert="horz" wrap="square" lIns="91440" tIns="45720" rIns="91440" bIns="45720" numCol="1" spcCol="0" rtlCol="0" fromWordArt="0" anchor="t" anchorCtr="0" forceAA="0" compatLnSpc="1">
+                        <a:prstTxWarp prst="textNoShape">
+                          <a:avLst/>
+                        </a:prstTxWarp>
+                        <a:noAutofit/>
+                      </wps:bodyPr>
+                    </wps:wsp>
+                  </a:graphicData>
+                </a:graphic>
+                <wp14:sizeRelH relativeFrom="margin">
+                  <wp14:pctWidth>0</wp14:pctWidth>
+                </wp14:sizeRelH>
+                <wp14:sizeRelV relativeFrom="margin">
+                  <wp14:pctHeight>0</wp14:pctHeight>
+                </wp14:sizeRelV>
+              </wp:anchor>
+            </w:drawing>
+          </mc:Choice>
+          <mc:Fallback>
+            <w:pict>
+              <v:shapetype id="_x0000_t202" coordsize="21600,21600" o:spt="202" path="m,l,21600r21600,l21600,xe">
+                <v:stroke joinstyle="miter"/>
+                <v:path gradientshapeok="t" o:connecttype="rect"/>
+              </v:shapetype>
+              <v:shape id="Zone de texte 1" o:spid="_x0000_s1026" type="#_x0000_t202" style="position:absolute;margin-left:344.2pt;margin-top:20.95pt;width:132.55pt;height:158.15pt;z-index:251659264;visibility:visible;mso-wrap-style:square;mso-width-percent:0;mso-height-percent:0;mso-wrap-distance-left:9pt;mso-wrap-distance-top:0;mso-wrap-distance-right:9pt;mso-wrap-distance-bottom:0;mso-position-horizontal:absolute;mso-position-horizontal-relative:text;mso-position-vertical:absolute;mso-position-vertical-relative:text;mso-width-percent:0;mso-height-percent:0;mso-width-relative:margin;mso-height-relative:margin;v-text-anchor:top" o:gfxdata="UEsDBBQABgAIAAAAIQC2gziS/gAAAOEBAAATAAAAW0NvbnRlbnRfVHlwZXNdLnhtbJSRQU7DMBBF&#10;90jcwfIWJU67QAgl6YK0S0CoHGBkTxKLZGx5TGhvj5O2G0SRWNoz/78nu9wcxkFMGNg6quQqL6RA&#10;0s5Y6ir5vt9lD1JwBDIwOMJKHpHlpr69KfdHjyxSmriSfYz+USnWPY7AufNIadK6MEJMx9ApD/oD&#10;OlTrorhX2lFEilmcO2RdNtjC5xDF9pCuTyYBB5bi6bQ4syoJ3g9WQ0ymaiLzg5KdCXlKLjvcW893&#10;SUOqXwnz5DrgnHtJTxOsQfEKIT7DmDSUCaxw7Rqn8787ZsmRM9e2VmPeBN4uqYvTtW7jvijg9N/y&#10;JsXecLq0q+WD6m8AAAD//wMAUEsDBBQABgAIAAAAIQA4/SH/1gAAAJQBAAALAAAAX3JlbHMvLnJl&#10;bHOkkMFqwzAMhu+DvYPRfXGawxijTi+j0GvpHsDYimMaW0Yy2fr2M4PBMnrbUb/Q94l/f/hMi1qR&#10;JVI2sOt6UJgd+ZiDgffL8ekFlFSbvV0oo4EbChzGx4f9GRdb25HMsYhqlCwG5lrLq9biZkxWOiqY&#10;22YiTra2kYMu1l1tQD30/bPm3wwYN0x18gb45AdQl1tp5j/sFB2T0FQ7R0nTNEV3j6o9feQzro1i&#10;OWA14Fm+Q8a1a8+Bvu/d/dMb2JY5uiPbhG/ktn4cqGU/er3pcvwCAAD//wMAUEsDBBQABgAIAAAA&#10;IQDgkeniRgIAAH8EAAAOAAAAZHJzL2Uyb0RvYy54bWysVFFv2jAQfp+0/2D5fSRQyigiVIyKaVLV&#10;VqJVpb0ZxyaRbJ9nGxL263d2AmXdnqa9OGff+fPd991lfttqRQ7C+RpMQYeDnBJhOJS12RX05Xn9&#10;aUqJD8yUTIERBT0KT28XHz/MGzsTI6hAlcIRBDF+1tiCViHYWZZ5XgnN/ACsMOiU4DQLuHW7rHSs&#10;QXStslGeT7IGXGkdcOE9nt51TrpI+FIKHh6l9CIQVVDMLaTVpXUb12wxZ7OdY7aqeZ8G+4csNKsN&#10;PnqGumOBkb2r/4DSNXfgQYYBB52BlDUXqQasZpi/q2ZTMStSLUiOt2ea/P+D5Q+HJ0fqErWjxDCN&#10;En1HoUgpSBBtEGQYKWqsn2HkxmJsaL9AG8P7c4+HsfJWOh2/WBNBP5J9PBOMSITHS5Pp1Xh6QwlH&#10;H8o3HeXTiJO9XbfOh68CNIlGQR0qmIhlh3sfutBTSHzNg6rLda1U2sSuESvlyIGh3iqkJBH8tyhl&#10;SFPQydV1noANxOsdsjKYSyy2Kypaod22faVbKI9IgIOui7zl6xqTvGc+PDGHbYM14yiER1ykAnwE&#10;eouSCtzPv53HeFQTvZQ02IYF9T/2zAlK1DeDOt8Mx+PYt2kzvv48wo279GwvPWavV4CVo5aYXTJj&#10;fFAnUzrQrzgxy/gqupjh+HZBw8lchW44cOK4WC5TEHaqZeHebCyP0JHpKMFz+8qc7XWKzfIAp4Zl&#10;s3dydbHxpoHlPoCsk5aR4I7Vnnfs8tQN/UTGMbrcp6i3/8biFwAAAP//AwBQSwMEFAAGAAgAAAAh&#10;AKWFJgXiAAAACgEAAA8AAABkcnMvZG93bnJldi54bWxMj8tOwzAQRfdI/IM1SGwQddo0JQ2ZVAjx&#10;kNjR8BA7Nx6SiHgcxW4S/h6zguXoHt17Jt/NphMjDa61jLBcRCCIK6tbrhFeyvvLFITzirXqLBPC&#10;NznYFacnucq0nfiZxr2vRShhlymExvs+k9JVDRnlFrYnDtmnHYzy4RxqqQc1hXLTyVUUbaRRLYeF&#10;RvV021D1tT8ahI+L+v3JzQ+vU5zE/d3jWF696RLx/Gy+uQbhafZ/MPzqB3UogtPBHlk70SFs0nQd&#10;UIT1cgsiANskTkAcEOIkXYEscvn/heIHAAD//wMAUEsBAi0AFAAGAAgAAAAhALaDOJL+AAAA4QEA&#10;ABMAAAAAAAAAAAAAAAAAAAAAAFtDb250ZW50X1R5cGVzXS54bWxQSwECLQAUAAYACAAAACEAOP0h&#10;/9YAAACUAQAACwAAAAAAAAAAAAAAAAAvAQAAX3JlbHMvLnJlbHNQSwECLQAUAAYACAAAACEA4JHp&#10;4kYCAAB/BAAADgAAAAAAAAAAAAAAAAAuAgAAZHJzL2Uyb0RvYy54bWxQSwECLQAUAAYACAAAACEA&#10;pYUmBeIAAAAKAQAADwAAAAAAAAAAAAAAAACgBAAAZHJzL2Rvd25yZXYueG1sUEsFBgAAAAAEAAQA&#10;8wAAAK8FAAAAAA==&#10;" fillcolor="white [3201]" stroked="f" strokeweight=".5pt">
+                <v:textbox>
+                  <w:txbxContent>
+                    <w:p>
+                      <w:r>
+                        <w:rPr>
+                          <w:noProof/>
+                          <w:lang w:eastAsia="fr-FR"/>
+                        </w:rPr>
+                        <w:drawing>
+                          <wp:inline distT="0" distB="0" distL="0" distR="0">
+                            <wp:extent cx="1358562" cy="1732255"/>
+                            <wp:effectExtent l="0" t="0" r="0" b="1905"/>
+                            <wp:docPr id="2" name="Image 2"/>
+                            <wp:cNvGraphicFramePr>
+                              <a:graphicFrameLocks xmlns:a="http://schemas.openxmlformats.org/drawingml/2006/main" noChangeAspect="1"/>
+                            </wp:cNvGraphicFramePr>
+                            <a:graphic xmlns:a="http://schemas.openxmlformats.org/drawingml/2006/main">
+                              <a:graphicData uri="http://schemas.openxmlformats.org/drawingml/2006/picture">
+                                <pic:pic xmlns:pic="http://schemas.openxmlformats.org/drawingml/2006/picture">
+                                  <pic:nvPicPr>
+                                    <pic:cNvPr id="2" name="développeur chrispin.png"/>
+                                    <pic:cNvPicPr/>
+                                  </pic:nvPicPr>
+                                  <pic:blipFill>
+                                    <a:blip r:embed="rId5">
+                                      <a:extLst>
+                                        <a:ext uri="{28A0092B-C50C-407E-A947-70E740481C1C}">
+                                          <a14:useLocalDpi xmlns:a14="http://schemas.microsoft.com/office/drawing/2010/main" val="0"/>
+                                        </a:ext>
+                                      </a:extLst>
+                                    </a:blip>
+                                    <a:stretch>
+                                      <a:fillRect/>
+                                    </a:stretch>
+                                  </pic:blipFill>
+                                  <pic:spPr>
+                                    <a:xfrm>
+                                      <a:off x="0" y="0"/>
+                                      <a:ext cx="1375277" cy="1753568"/>
+                                    </a:xfrm>
+                                    <a:prstGeom prst="rect">
+                                      <a:avLst/>
+                                    </a:prstGeom>
+                                  </pic:spPr>
+                                </pic:pic>
+                              </a:graphicData>
+                            </a:graphic>
+                          </wp:inline>
+                        </w:drawing>
+                      </w:r>
+                    </w:p>
+                  </w:txbxContent>
+                </v:textbox>
+              </v:shape>
+            </w:pict>
+          </mc:Fallback>
+        </mc:AlternateContent>
+      </w:r>
     </w:p>
     <w:p>
       <w:pPr>
@@ -937,16 +1120,7 @@
                 <w:szCs w:val="24"/>
                 <w:lang w:val="en-US" w:eastAsia="fr-FR"/>
               </w:rPr>
-              <w:t xml:space="preserve"> d</w:t>
-            </w:r>
-            <w:r>
-              <w:rPr>
-                <w:rFonts w:ascii="Times New Roman" w:eastAsia="Times New Roman" w:hAnsi="Times New Roman" w:cs="Times New Roman"/>
-                <w:sz w:val="24"/>
-                <w:szCs w:val="24"/>
-                <w:lang w:val="en-US" w:eastAsia="fr-FR"/>
-              </w:rPr>
-              <w:t>e license</w:t>
+              <w:t xml:space="preserve"> de license</w:t>
             </w:r>
           </w:p>
         </w:tc>
@@ -962,8 +1136,6 @@
           <w:lang w:eastAsia="fr-FR"/>
         </w:rPr>
       </w:pPr>
-      <w:bookmarkStart w:id="0" w:name="_GoBack"/>
-      <w:bookmarkEnd w:id="0"/>
     </w:p>
     <w:p>
       <w:pPr>

</xml_diff>